<commit_message>
edits to appendix for landsat filters
</commit_message>
<xml_diff>
--- a/scripts/Appendix_Landsat_Filters.docx
+++ b/scripts/Appendix_Landsat_Filters.docx
@@ -7,7 +7,13 @@
         <w:pStyle w:val="Title"/>
       </w:pPr>
       <w:r>
-        <w:t xml:space="preserve">Appendix:</w:t>
+        <w:t xml:space="preserve">Appendix</w:t>
+      </w:r>
+      <w:r>
+        <w:t xml:space="preserve"> </w:t>
+      </w:r>
+      <w:r>
+        <w:t xml:space="preserve">S2:</w:t>
       </w:r>
       <w:r>
         <w:t xml:space="preserve"> </w:t>
@@ -24,24 +30,324 @@
     </w:p>
     <w:p>
       <w:pPr>
+        <w:pStyle w:val="Subtitle"/>
+      </w:pPr>
+      <w:r>
+        <w:t xml:space="preserve">lakeCoSTR:</w:t>
+      </w:r>
+      <w:r>
+        <w:t xml:space="preserve"> </w:t>
+      </w:r>
+      <w:r>
+        <w:t xml:space="preserve">An</w:t>
+      </w:r>
+      <w:r>
+        <w:t xml:space="preserve"> </w:t>
+      </w:r>
+      <w:r>
+        <w:t xml:space="preserve">open-source,</w:t>
+      </w:r>
+      <w:r>
+        <w:t xml:space="preserve"> </w:t>
+      </w:r>
+      <w:r>
+        <w:t xml:space="preserve">interactive</w:t>
+      </w:r>
+      <w:r>
+        <w:t xml:space="preserve"> </w:t>
+      </w:r>
+      <w:r>
+        <w:t xml:space="preserve">retrieval</w:t>
+      </w:r>
+      <w:r>
+        <w:t xml:space="preserve"> </w:t>
+      </w:r>
+      <w:r>
+        <w:t xml:space="preserve">tool</w:t>
+      </w:r>
+      <w:r>
+        <w:t xml:space="preserve"> </w:t>
+      </w:r>
+      <w:r>
+        <w:t xml:space="preserve">to</w:t>
+      </w:r>
+      <w:r>
+        <w:t xml:space="preserve"> </w:t>
+      </w:r>
+      <w:r>
+        <w:t xml:space="preserve">facilitate</w:t>
+      </w:r>
+      <w:r>
+        <w:t xml:space="preserve"> </w:t>
+      </w:r>
+      <w:r>
+        <w:t xml:space="preserve">use</w:t>
+      </w:r>
+      <w:r>
+        <w:t xml:space="preserve"> </w:t>
+      </w:r>
+      <w:r>
+        <w:t xml:space="preserve">of</w:t>
+      </w:r>
+      <w:r>
+        <w:t xml:space="preserve"> </w:t>
+      </w:r>
+      <w:r>
+        <w:t xml:space="preserve">the</w:t>
+      </w:r>
+      <w:r>
+        <w:t xml:space="preserve"> </w:t>
+      </w:r>
+      <w:r>
+        <w:t xml:space="preserve">Landsat</w:t>
+      </w:r>
+      <w:r>
+        <w:t xml:space="preserve"> </w:t>
+      </w:r>
+      <w:r>
+        <w:t xml:space="preserve">Collection</w:t>
+      </w:r>
+      <w:r>
+        <w:t xml:space="preserve"> </w:t>
+      </w:r>
+      <w:r>
+        <w:t xml:space="preserve">2</w:t>
+      </w:r>
+      <w:r>
+        <w:t xml:space="preserve"> </w:t>
+      </w:r>
+      <w:r>
+        <w:t xml:space="preserve">surface</w:t>
+      </w:r>
+      <w:r>
+        <w:t xml:space="preserve"> </w:t>
+      </w:r>
+      <w:r>
+        <w:t xml:space="preserve">temperature</w:t>
+      </w:r>
+      <w:r>
+        <w:t xml:space="preserve"> </w:t>
+      </w:r>
+      <w:r>
+        <w:t xml:space="preserve">product</w:t>
+      </w:r>
+      <w:r>
+        <w:t xml:space="preserve"> </w:t>
+      </w:r>
+      <w:r>
+        <w:t xml:space="preserve">to</w:t>
+      </w:r>
+      <w:r>
+        <w:t xml:space="preserve"> </w:t>
+      </w:r>
+      <w:r>
+        <w:t xml:space="preserve">estimate</w:t>
+      </w:r>
+      <w:r>
+        <w:t xml:space="preserve"> </w:t>
+      </w:r>
+      <w:r>
+        <w:t xml:space="preserve">lake</w:t>
+      </w:r>
+      <w:r>
+        <w:t xml:space="preserve"> </w:t>
+      </w:r>
+      <w:r>
+        <w:t xml:space="preserve">surface</w:t>
+      </w:r>
+      <w:r>
+        <w:t xml:space="preserve"> </w:t>
+      </w:r>
+      <w:r>
+        <w:t xml:space="preserve">water</w:t>
+      </w:r>
+      <w:r>
+        <w:t xml:space="preserve"> </w:t>
+      </w:r>
+      <w:r>
+        <w:t xml:space="preserve">temperatures</w:t>
+      </w:r>
+    </w:p>
+    <w:p>
+      <w:pPr>
         <w:pStyle w:val="Author"/>
       </w:pPr>
       <w:r>
-        <w:t xml:space="preserve">B.</w:t>
-      </w:r>
-      <w:r>
-        <w:t xml:space="preserve"> </w:t>
-      </w:r>
-      <w:r>
-        <w:t xml:space="preserve">Steele</w:t>
-      </w:r>
-    </w:p>
-    <w:p>
-      <w:pPr>
-        <w:pStyle w:val="Date"/>
-      </w:pPr>
-      <w:r>
-        <w:t xml:space="preserve">2021-11-16</w:t>
+        <w:rPr>
+          <w:i/>
+        </w:rPr>
+        <w:t xml:space="preserve">Herrick,</w:t>
+      </w:r>
+      <w:r>
+        <w:rPr>
+          <w:i/>
+        </w:rPr>
+        <w:t xml:space="preserve"> </w:t>
+      </w:r>
+      <w:r>
+        <w:rPr>
+          <w:i/>
+        </w:rPr>
+        <w:t xml:space="preserve">C,</w:t>
+      </w:r>
+      <w:r>
+        <w:rPr>
+          <w:i/>
+        </w:rPr>
+        <w:t xml:space="preserve"> </w:t>
+      </w:r>
+      <w:r>
+        <w:rPr>
+          <w:i/>
+        </w:rPr>
+        <w:t xml:space="preserve">Steele,</w:t>
+      </w:r>
+      <w:r>
+        <w:rPr>
+          <w:i/>
+        </w:rPr>
+        <w:t xml:space="preserve"> </w:t>
+      </w:r>
+      <w:r>
+        <w:rPr>
+          <w:i/>
+        </w:rPr>
+        <w:t xml:space="preserve">BG</w:t>
+      </w:r>
+      <w:r>
+        <w:t xml:space="preserve">,</w:t>
+      </w:r>
+      <w:r>
+        <w:t xml:space="preserve"> </w:t>
+      </w:r>
+      <w:r>
+        <w:t xml:space="preserve">Brentrup,</w:t>
+      </w:r>
+      <w:r>
+        <w:t xml:space="preserve"> </w:t>
+      </w:r>
+      <w:r>
+        <w:t xml:space="preserve">JA,</w:t>
+      </w:r>
+      <w:r>
+        <w:t xml:space="preserve"> </w:t>
+      </w:r>
+      <w:r>
+        <w:t xml:space="preserve">Cook,</w:t>
+      </w:r>
+      <w:r>
+        <w:t xml:space="preserve"> </w:t>
+      </w:r>
+      <w:r>
+        <w:t xml:space="preserve">B,</w:t>
+      </w:r>
+      <w:r>
+        <w:t xml:space="preserve"> </w:t>
+      </w:r>
+      <w:r>
+        <w:t xml:space="preserve">Cottingham,</w:t>
+      </w:r>
+      <w:r>
+        <w:t xml:space="preserve"> </w:t>
+      </w:r>
+      <w:r>
+        <w:t xml:space="preserve">KL,</w:t>
+      </w:r>
+      <w:r>
+        <w:t xml:space="preserve"> </w:t>
+      </w:r>
+      <w:r>
+        <w:t xml:space="preserve">Ducey,</w:t>
+      </w:r>
+      <w:r>
+        <w:t xml:space="preserve"> </w:t>
+      </w:r>
+      <w:r>
+        <w:t xml:space="preserve">M,</w:t>
+      </w:r>
+      <w:r>
+        <w:t xml:space="preserve"> </w:t>
+      </w:r>
+      <w:r>
+        <w:t xml:space="preserve">Johnson,</w:t>
+      </w:r>
+      <w:r>
+        <w:t xml:space="preserve"> </w:t>
+      </w:r>
+      <w:r>
+        <w:t xml:space="preserve">K,</w:t>
+      </w:r>
+      <w:r>
+        <w:t xml:space="preserve"> </w:t>
+      </w:r>
+      <w:r>
+        <w:t xml:space="preserve">Lutz,</w:t>
+      </w:r>
+      <w:r>
+        <w:t xml:space="preserve"> </w:t>
+      </w:r>
+      <w:r>
+        <w:t xml:space="preserve">DA,</w:t>
+      </w:r>
+      <w:r>
+        <w:t xml:space="preserve"> </w:t>
+      </w:r>
+      <w:r>
+        <w:t xml:space="preserve">Palace,</w:t>
+      </w:r>
+      <w:r>
+        <w:t xml:space="preserve"> </w:t>
+      </w:r>
+      <w:r>
+        <w:t xml:space="preserve">M,</w:t>
+      </w:r>
+      <w:r>
+        <w:t xml:space="preserve"> </w:t>
+      </w:r>
+      <w:r>
+        <w:t xml:space="preserve">Sullivan,</w:t>
+      </w:r>
+      <w:r>
+        <w:t xml:space="preserve"> </w:t>
+      </w:r>
+      <w:r>
+        <w:t xml:space="preserve">F,</w:t>
+      </w:r>
+      <w:r>
+        <w:t xml:space="preserve"> </w:t>
+      </w:r>
+      <w:r>
+        <w:t xml:space="preserve">Thompson,</w:t>
+      </w:r>
+      <w:r>
+        <w:t xml:space="preserve"> </w:t>
+      </w:r>
+      <w:r>
+        <w:t xml:space="preserve">M,</w:t>
+      </w:r>
+      <w:r>
+        <w:t xml:space="preserve"> </w:t>
+      </w:r>
+      <w:r>
+        <w:t xml:space="preserve">Trout-Haney,</w:t>
+      </w:r>
+      <w:r>
+        <w:t xml:space="preserve"> </w:t>
+      </w:r>
+      <w:r>
+        <w:t xml:space="preserve">JV,</w:t>
+      </w:r>
+      <w:r>
+        <w:t xml:space="preserve"> </w:t>
+      </w:r>
+      <w:r>
+        <w:t xml:space="preserve">Weathers,</w:t>
+      </w:r>
+      <w:r>
+        <w:t xml:space="preserve"> </w:t>
+      </w:r>
+      <w:r>
+        <w:t xml:space="preserve">KC</w:t>
       </w:r>
     </w:p>
     <w:bookmarkStart w:id="24" w:name="background"/>
@@ -82,27 +388,13 @@
         <w:t xml:space="preserve"> </w:t>
       </w:r>
       <w:r>
-        <w:t xml:space="preserve">assurance filters that we explored that may be helpful for others using</w:t>
+        <w:t xml:space="preserve">assurance filters that we tried that may be helpful for others using</w:t>
       </w:r>
       <w:r>
         <w:t xml:space="preserve"> </w:t>
       </w:r>
       <w:r>
         <w:t xml:space="preserve">this tool.</w:t>
-      </w:r>
-    </w:p>
-    <w:p>
-      <w:pPr>
-        <w:pStyle w:val="BodyText"/>
-      </w:pPr>
-      <w:r>
-        <w:t xml:space="preserve">For example, here are some histograms that looked awry, one each from</w:t>
-      </w:r>
-      <w:r>
-        <w:t xml:space="preserve"> </w:t>
-      </w:r>
-      <w:r>
-        <w:t xml:space="preserve">Landsat missions 4, 5, 7, and 8:</w:t>
       </w:r>
     </w:p>
     <w:p>
@@ -114,7 +406,7 @@
           <wp:inline>
             <wp:extent cx="2743200" cy="1828800"/>
             <wp:effectExtent b="0" l="0" r="0" t="0"/>
-            <wp:docPr descr="Landast 4: 1990-07-21" title="" id="1" name="Picture"/>
+            <wp:docPr descr="Landsat 4: 1990-07-21" title="" id="1" name="Picture"/>
             <a:graphic>
               <a:graphicData uri="http://schemas.openxmlformats.org/drawingml/2006/picture">
                 <pic:pic>
@@ -156,7 +448,7 @@
           <wp:inline>
             <wp:extent cx="2743200" cy="1828800"/>
             <wp:effectExtent b="0" l="0" r="0" t="0"/>
-            <wp:docPr descr="Landast 5: 1998-07-23" title="" id="1" name="Picture"/>
+            <wp:docPr descr="Landsat 5: 1998-07-23" title="" id="1" name="Picture"/>
             <a:graphic>
               <a:graphicData uri="http://schemas.openxmlformats.org/drawingml/2006/picture">
                 <pic:pic>
@@ -203,7 +495,7 @@
           <wp:inline>
             <wp:extent cx="2743200" cy="1828800"/>
             <wp:effectExtent b="0" l="0" r="0" t="0"/>
-            <wp:docPr descr="Landast 7: 2018-05-31" title="" id="1" name="Picture"/>
+            <wp:docPr descr="Landsat 7: 2018-05-31" title="" id="1" name="Picture"/>
             <a:graphic>
               <a:graphicData uri="http://schemas.openxmlformats.org/drawingml/2006/picture">
                 <pic:pic>
@@ -245,7 +537,7 @@
           <wp:inline>
             <wp:extent cx="2743200" cy="1828800"/>
             <wp:effectExtent b="0" l="0" r="0" t="0"/>
-            <wp:docPr descr="Landast 8: 2020-09-17" title="" id="1" name="Picture"/>
+            <wp:docPr descr="Landsat 8: 2020-09-17" title="" id="1" name="Picture"/>
             <a:graphic>
               <a:graphicData uri="http://schemas.openxmlformats.org/drawingml/2006/picture">
                 <pic:pic>
@@ -288,19 +580,33 @@
         <w:pStyle w:val="BodyText"/>
       </w:pPr>
       <w:r>
-        <w:t xml:space="preserve">In addition to the possible range-of-value issues shown above, there</w:t>
-      </w:r>
-      <w:r>
-        <w:t xml:space="preserve"> </w:t>
-      </w:r>
-      <w:r>
-        <w:t xml:space="preserve">were clear bimodal distributions that would not suit our analysis of</w:t>
-      </w:r>
-      <w:r>
-        <w:t xml:space="preserve"> </w:t>
-      </w:r>
-      <w:r>
-        <w:t xml:space="preserve">using a single median value to describe the scene, as well as scenes</w:t>
+        <w:t xml:space="preserve">Figure S1. Four histograms, one from each Landsat Mission, exhibiting unusual frequency distributions as exported from the lakeCoSTR tool.</w:t>
+      </w:r>
+    </w:p>
+    <w:p>
+      <w:pPr>
+        <w:pStyle w:val="BodyText"/>
+      </w:pPr>
+      <w:r>
+        <w:t xml:space="preserve">In addition to the possible range-of-value issues shown in Figure S1, there is also evidence of non-unimodal distributions. Because we were intersted in using a single median value to describe the scene, we determined these scenes were not suitable for our analysis. Note that bimodal</w:t>
+      </w:r>
+      <w:r>
+        <w:t xml:space="preserve"> </w:t>
+      </w:r>
+      <w:r>
+        <w:t xml:space="preserve">distributions in surface temperature across a lake surface are certainly</w:t>
+      </w:r>
+      <w:r>
+        <w:t xml:space="preserve"> </w:t>
+      </w:r>
+      <w:r>
+        <w:t xml:space="preserve">ecologically possible outcomes and may be useful for some systems or</w:t>
+      </w:r>
+      <w:r>
+        <w:t xml:space="preserve"> </w:t>
+      </w:r>
+      <w:r>
+        <w:t xml:space="preserve">analyses. There were also scenes</w:t>
       </w:r>
       <w:r>
         <w:t xml:space="preserve"> </w:t>
@@ -312,44 +618,33 @@
         <w:t xml:space="preserve"> </w:t>
       </w:r>
       <w:r>
-        <w:t xml:space="preserve">snow or ice were filtered out in the Colab script. Note that bimodal</w:t>
-      </w:r>
-      <w:r>
-        <w:t xml:space="preserve"> </w:t>
-      </w:r>
-      <w:r>
-        <w:t xml:space="preserve">distributions in surface temperature across a lake surface are certainly</w:t>
-      </w:r>
-      <w:r>
-        <w:t xml:space="preserve"> </w:t>
-      </w:r>
-      <w:r>
-        <w:t xml:space="preserve">ecologically possible outcomes and may be useful for some systems or</w:t>
-      </w:r>
-      <w:r>
-        <w:t xml:space="preserve"> </w:t>
-      </w:r>
-      <w:r>
-        <w:t xml:space="preserve">analyses. We tried to filter out the scenes with presumed atmospheric</w:t>
-      </w:r>
-      <w:r>
-        <w:t xml:space="preserve"> </w:t>
-      </w:r>
-      <w:r>
-        <w:t xml:space="preserve">interference (indicated by grossly large estimated temperature ranges)</w:t>
-      </w:r>
-      <w:r>
-        <w:t xml:space="preserve"> </w:t>
-      </w:r>
-      <w:r>
-        <w:t xml:space="preserve">using measures from the extensive</w:t>
+        <w:t xml:space="preserve">snow or ice were filtered out in the Colab script.</w:t>
+      </w:r>
+    </w:p>
+    <w:p>
+      <w:pPr>
+        <w:pStyle w:val="BodyText"/>
+      </w:pPr>
+      <w:r>
+        <w:t xml:space="preserve">Our desire was to create a filter that would filter out the scenes with presumed atmospheric</w:t>
+      </w:r>
+      <w:r>
+        <w:t xml:space="preserve"> </w:t>
+      </w:r>
+      <w:r>
+        <w:t xml:space="preserve">interference (indicated by grossly large estimated temperature ranges) or those that were not suitable for our analysis</w:t>
+      </w:r>
+      <w:r>
+        <w:t xml:space="preserve"> </w:t>
+      </w:r>
+      <w:r>
+        <w:t xml:space="preserve">using measurements from the extensive</w:t>
       </w:r>
       <w:r>
         <w:t xml:space="preserve"> </w:t>
       </w:r>
       <w:r>
         <w:rPr>
-          <w:iCs/>
           <w:i/>
         </w:rPr>
         <w:t xml:space="preserve">in-situ</w:t>
@@ -358,13 +653,13 @@
         <w:t xml:space="preserve"> </w:t>
       </w:r>
       <w:r>
-        <w:t xml:space="preserve">data network at Lake Sunapee</w:t>
-      </w:r>
-      <w:r>
-        <w:t xml:space="preserve"> </w:t>
-      </w:r>
-      <w:r>
-        <w:t xml:space="preserve">and from statistical measures of distributions, namely kurtosis, or the</w:t>
+        <w:t xml:space="preserve">data network at Lake Sunapee.</w:t>
+      </w:r>
+      <w:r>
+        <w:t xml:space="preserve"> </w:t>
+      </w:r>
+      <w:r>
+        <w:t xml:space="preserve">We used statistical measures of distribution, including quartile values, ranges, and measurement of distribution kurtosis (the</w:t>
       </w:r>
       <w:r>
         <w:t xml:space="preserve"> </w:t>
@@ -382,19 +677,19 @@
         <w:t xml:space="preserve"> </w:t>
       </w:r>
       <w:r>
-        <w:t xml:space="preserve">of the distribution. Knowing that we did not filter for</w:t>
-      </w:r>
-      <w:r>
-        <w:t xml:space="preserve"> </w:t>
-      </w:r>
-      <w:r>
-        <w:t xml:space="preserve">clouds or cloud shadows, and given that there is documented interference</w:t>
-      </w:r>
-      <w:r>
-        <w:t xml:space="preserve"> </w:t>
-      </w:r>
-      <w:r>
-        <w:t xml:space="preserve">with the surface temperature product, we also used a cloud filter to</w:t>
+        <w:t xml:space="preserve">of the distribution). Knowing that we did not filter for</w:t>
+      </w:r>
+      <w:r>
+        <w:t xml:space="preserve"> </w:t>
+      </w:r>
+      <w:r>
+        <w:t xml:space="preserve">clouds or cloud shadows explicitly in the tool, and given that there is documented interference</w:t>
+      </w:r>
+      <w:r>
+        <w:t xml:space="preserve"> </w:t>
+      </w:r>
+      <w:r>
+        <w:t xml:space="preserve">with the surface temperature product (Cook, et al., 2014), we also tried a cloud filter to</w:t>
       </w:r>
       <w:r>
         <w:t xml:space="preserve"> </w:t>
@@ -418,13 +713,13 @@
         <w:pStyle w:val="FirstParagraph"/>
       </w:pPr>
       <w:r>
-        <w:t xml:space="preserve">The filters we explored were (listed in order of increased stringency</w:t>
-      </w:r>
-      <w:r>
-        <w:t xml:space="preserve"> </w:t>
-      </w:r>
-      <w:r>
-        <w:t xml:space="preserve">based on the number of scenes eliminated from analysis):</w:t>
+        <w:t xml:space="preserve">The filters we explored, listed in order of increased stringency</w:t>
+      </w:r>
+      <w:r>
+        <w:t xml:space="preserve"> </w:t>
+      </w:r>
+      <w:r>
+        <w:t xml:space="preserve">based on the number of scenes eliminated from analysis, were:</w:t>
       </w:r>
     </w:p>
     <w:p>
@@ -436,7 +731,6 @@
       </w:pPr>
       <w:r>
         <w:rPr>
-          <w:bCs/>
           <w:b/>
         </w:rPr>
         <w:t xml:space="preserve">freeze</w:t>
@@ -448,7 +742,7 @@
         <w:t xml:space="preserve"> </w:t>
       </w:r>
       <w:r>
-        <w:t xml:space="preserve">0</w:t>
+        <w:t xml:space="preserve">0 degrees Celsius</w:t>
       </w:r>
     </w:p>
     <w:p>
@@ -460,7 +754,6 @@
       </w:pPr>
       <w:r>
         <w:rPr>
-          <w:bCs/>
           <w:b/>
         </w:rPr>
         <w:t xml:space="preserve">IQR</w:t>
@@ -473,7 +766,6 @@
       </w:r>
       <w:r>
         <w:rPr>
-          <w:iCs/>
           <w:i/>
         </w:rPr>
         <w:t xml:space="preserve">freeze</w:t>
@@ -482,23 +774,28 @@
         <w:t xml:space="preserve"> </w:t>
       </w:r>
       <w:r>
-        <w:t xml:space="preserve">filter and removing scenes that reported</w:t>
-      </w:r>
-      <w:r>
-        <w:t xml:space="preserve"> </w:t>
-      </w:r>
-      <w:r>
-        <w:t xml:space="preserve">interquantile ranges greater than 110% in a summary of the</w:t>
+        <w:t xml:space="preserve">filter removing scenes that reported</w:t>
+      </w:r>
+      <w:r>
+        <w:t xml:space="preserve"> </w:t>
+      </w:r>
+      <w:r>
+        <w:t xml:space="preserve">interquartile temperature ranges greater than 110% in a summary of the</w:t>
       </w:r>
       <w:r>
         <w:t xml:space="preserve"> </w:t>
       </w:r>
       <w:r>
         <w:rPr>
-          <w:iCs/>
           <w:i/>
         </w:rPr>
         <w:t xml:space="preserve">in-situ</w:t>
+      </w:r>
+      <w:r>
+        <w:t xml:space="preserve"> </w:t>
+      </w:r>
+      <w:r>
+        <w:t xml:space="preserve">temperature</w:t>
       </w:r>
       <w:r>
         <w:t xml:space="preserve"> </w:t>
@@ -516,7 +813,6 @@
       </w:pPr>
       <w:r>
         <w:rPr>
-          <w:bCs/>
           <w:b/>
         </w:rPr>
         <w:t xml:space="preserve">kurtosis</w:t>
@@ -528,7 +824,7 @@
         <w:t xml:space="preserve"> </w:t>
       </w:r>
       <w:r>
-        <w:t xml:space="preserve">less than 2.</w:t>
+        <w:t xml:space="preserve">less than 2</w:t>
       </w:r>
     </w:p>
     <w:p>
@@ -540,7 +836,6 @@
       </w:pPr>
       <w:r>
         <w:rPr>
-          <w:bCs/>
           <w:b/>
         </w:rPr>
         <w:t xml:space="preserve">cloud</w:t>
@@ -553,7 +848,6 @@
       </w:r>
       <w:r>
         <w:rPr>
-          <w:iCs/>
           <w:i/>
         </w:rPr>
         <w:t xml:space="preserve">freeze</w:t>
@@ -562,19 +856,13 @@
         <w:t xml:space="preserve"> </w:t>
       </w:r>
       <w:r>
-        <w:t xml:space="preserve">filter and removing scenes with cloud cover</w:t>
-      </w:r>
-      <w:r>
-        <w:t xml:space="preserve"> </w:t>
-      </w:r>
-      <w:r>
-        <w:t xml:space="preserve">greater than 40%. Cloud cover is a known issue with the surface</w:t>
-      </w:r>
-      <w:r>
-        <w:t xml:space="preserve"> </w:t>
-      </w:r>
-      <w:r>
-        <w:t xml:space="preserve">temperature product.</w:t>
+        <w:t xml:space="preserve">filter plus removing scenes with cloud cover</w:t>
+      </w:r>
+      <w:r>
+        <w:t xml:space="preserve"> </w:t>
+      </w:r>
+      <w:r>
+        <w:t xml:space="preserve">greater than 40%</w:t>
       </w:r>
     </w:p>
     <w:p>
@@ -586,7 +874,6 @@
       </w:pPr>
       <w:r>
         <w:rPr>
-          <w:bCs/>
           <w:b/>
         </w:rPr>
         <w:t xml:space="preserve">range</w:t>
@@ -599,7 +886,6 @@
       </w:r>
       <w:r>
         <w:rPr>
-          <w:iCs/>
           <w:i/>
         </w:rPr>
         <w:t xml:space="preserve">freeze</w:t>
@@ -608,20 +894,19 @@
         <w:t xml:space="preserve"> </w:t>
       </w:r>
       <w:r>
-        <w:t xml:space="preserve">filter and removing scenes that reported ranges</w:t>
-      </w:r>
-      <w:r>
-        <w:t xml:space="preserve"> </w:t>
-      </w:r>
-      <w:r>
-        <w:t xml:space="preserve">greater than 110% obeserved in a summary of the</w:t>
+        <w:t xml:space="preserve">filter plus removing scenes that reported temperature ranges</w:t>
+      </w:r>
+      <w:r>
+        <w:t xml:space="preserve"> </w:t>
+      </w:r>
+      <w:r>
+        <w:t xml:space="preserve">greater than 110% observed in a summary of the</w:t>
       </w:r>
       <w:r>
         <w:t xml:space="preserve"> </w:t>
       </w:r>
       <w:r>
         <w:rPr>
-          <w:iCs/>
           <w:i/>
         </w:rPr>
         <w:t xml:space="preserve">in-situ</w:t>
@@ -630,7 +915,7 @@
         <w:t xml:space="preserve"> </w:t>
       </w:r>
       <w:r>
-        <w:t xml:space="preserve">record</w:t>
+        <w:t xml:space="preserve">temperature record</w:t>
       </w:r>
     </w:p>
     <w:bookmarkStart w:id="25" w:name="load-summarize-and-filter-data"/>
@@ -647,20 +932,13 @@
         <w:pStyle w:val="FirstParagraph"/>
       </w:pPr>
       <w:r>
-        <w:t xml:space="preserve">In order to define the maximum acceptable Landast range and</w:t>
-      </w:r>
-      <w:r>
-        <w:t xml:space="preserve"> </w:t>
-      </w:r>
-      <w:r>
-        <w:t xml:space="preserve">interquantile range from the</w:t>
+        <w:t xml:space="preserve">In order to define the maximum acceptable Landsat range from the</w:t>
       </w:r>
       <w:r>
         <w:t xml:space="preserve"> </w:t>
       </w:r>
       <w:r>
         <w:rPr>
-          <w:iCs/>
           <w:i/>
         </w:rPr>
         <w:t xml:space="preserve">in-situ</w:t>
@@ -669,47 +947,31 @@
         <w:t xml:space="preserve"> </w:t>
       </w:r>
       <w:r>
-        <w:t xml:space="preserve">data, we limit the</w:t>
-      </w:r>
-      <w:r>
-        <w:t xml:space="preserve"> </w:t>
-      </w:r>
-      <w:r>
-        <w:rPr>
-          <w:iCs/>
-          <w:i/>
-        </w:rPr>
-        <w:t xml:space="preserve">in-situ</w:t>
-      </w:r>
-      <w:r>
-        <w:t xml:space="preserve"> </w:t>
-      </w:r>
-      <w:r>
-        <w:t xml:space="preserve">data</w:t>
-      </w:r>
-      <w:r>
-        <w:t xml:space="preserve"> </w:t>
-      </w:r>
-      <w:r>
-        <w:t xml:space="preserve">to those values measured between the hours of 9 and 11 am, the</w:t>
-      </w:r>
-      <w:r>
-        <w:t xml:space="preserve"> </w:t>
-      </w:r>
-      <w:r>
-        <w:t xml:space="preserve">approximate time of Landsat flyover and aggregate to a daily value. From</w:t>
-      </w:r>
-      <w:r>
-        <w:t xml:space="preserve"> </w:t>
-      </w:r>
-      <w:r>
-        <w:t xml:space="preserve">these values we find the maximum range and interquantile range of</w:t>
-      </w:r>
-      <w:r>
-        <w:t xml:space="preserve"> </w:t>
-      </w:r>
-      <w:r>
-        <w:t xml:space="preserve">observed data.</w:t>
+        <w:t xml:space="preserve">data, we limited the validation dataset described in section 3.1.2 of the main text</w:t>
+      </w:r>
+      <w:r>
+        <w:t xml:space="preserve"> </w:t>
+      </w:r>
+      <w:r>
+        <w:t xml:space="preserve">to those values measured between the hours of 9 and 11 am (the</w:t>
+      </w:r>
+      <w:r>
+        <w:t xml:space="preserve"> </w:t>
+      </w:r>
+      <w:r>
+        <w:t xml:space="preserve">approximate time of Landsat flyover). These values were aggregated to daily values of range, interquartile range, and number of locations contributing the ranges. From</w:t>
+      </w:r>
+      <w:r>
+        <w:t xml:space="preserve"> </w:t>
+      </w:r>
+      <w:r>
+        <w:t xml:space="preserve">the dail values we calculated the maximum range and interquartile range in the</w:t>
+      </w:r>
+      <w:r>
+        <w:t xml:space="preserve"> </w:t>
+      </w:r>
+      <w:r>
+        <w:t xml:space="preserve">observed temperature data.</w:t>
       </w:r>
     </w:p>
     <w:p>
@@ -742,7 +1004,7 @@
         <w:rPr>
           <w:rStyle w:val="VerbatimChar"/>
         </w:rPr>
-        <w:t xml:space="preserve">## [1] "Maximium interquantile range observed is:"</w:t>
+        <w:t xml:space="preserve">## [1] "Maximium interquartile range observed is:"</w:t>
       </w:r>
     </w:p>
     <w:p>
@@ -880,6 +1142,14 @@
         </w:drawing>
       </w:r>
     </w:p>
+    <w:p>
+      <w:pPr>
+        <w:pStyle w:val="BodyText"/>
+      </w:pPr>
+      <w:r>
+        <w:t xml:space="preserve">Cook, et al., 2014</w:t>
+      </w:r>
+    </w:p>
     <w:bookmarkEnd w:id="30"/>
     <w:bookmarkEnd w:id="31"/>
     <w:sectPr/>
@@ -920,7 +1190,10 @@
       <w:lvlText w:val=" "/>
       <w:lvlJc w:val="left"/>
       <w:pPr>
-        <w:ind w:left="720" w:hanging="480"/>
+        <w:tabs>
+          <w:tab w:val="num" w:pos="0"/>
+        </w:tabs>
+        <w:ind w:left="480" w:hanging="480"/>
       </w:pPr>
     </w:lvl>
     <w:lvl w:ilvl="1">
@@ -928,7 +1201,10 @@
       <w:lvlText w:val=" "/>
       <w:lvlJc w:val="left"/>
       <w:pPr>
-        <w:ind w:left="1440" w:hanging="480"/>
+        <w:tabs>
+          <w:tab w:val="num" w:pos="720"/>
+        </w:tabs>
+        <w:ind w:left="1200" w:hanging="480"/>
       </w:pPr>
     </w:lvl>
     <w:lvl w:ilvl="2">
@@ -936,7 +1212,10 @@
       <w:lvlText w:val=" "/>
       <w:lvlJc w:val="left"/>
       <w:pPr>
-        <w:ind w:left="2160" w:hanging="480"/>
+        <w:tabs>
+          <w:tab w:val="num" w:pos="1440"/>
+        </w:tabs>
+        <w:ind w:left="1920" w:hanging="480"/>
       </w:pPr>
     </w:lvl>
     <w:lvl w:ilvl="3">
@@ -944,7 +1223,10 @@
       <w:lvlText w:val=" "/>
       <w:lvlJc w:val="left"/>
       <w:pPr>
-        <w:ind w:left="2880" w:hanging="480"/>
+        <w:tabs>
+          <w:tab w:val="num" w:pos="2160"/>
+        </w:tabs>
+        <w:ind w:left="2640" w:hanging="480"/>
       </w:pPr>
     </w:lvl>
     <w:lvl w:ilvl="4">
@@ -952,7 +1234,10 @@
       <w:lvlText w:val=" "/>
       <w:lvlJc w:val="left"/>
       <w:pPr>
-        <w:ind w:left="3600" w:hanging="480"/>
+        <w:tabs>
+          <w:tab w:val="num" w:pos="2880"/>
+        </w:tabs>
+        <w:ind w:left="3360" w:hanging="480"/>
       </w:pPr>
     </w:lvl>
     <w:lvl w:ilvl="5">
@@ -960,7 +1245,10 @@
       <w:lvlText w:val=" "/>
       <w:lvlJc w:val="left"/>
       <w:pPr>
-        <w:ind w:left="4320" w:hanging="480"/>
+        <w:tabs>
+          <w:tab w:val="num" w:pos="3600"/>
+        </w:tabs>
+        <w:ind w:left="4080" w:hanging="480"/>
       </w:pPr>
     </w:lvl>
     <w:lvl w:ilvl="6">
@@ -968,7 +1256,10 @@
       <w:lvlText w:val=" "/>
       <w:lvlJc w:val="left"/>
       <w:pPr>
-        <w:ind w:left="5040" w:hanging="480"/>
+        <w:tabs>
+          <w:tab w:val="num" w:pos="4320"/>
+        </w:tabs>
+        <w:ind w:left="4800" w:hanging="480"/>
       </w:pPr>
     </w:lvl>
     <w:lvl w:ilvl="7">
@@ -976,7 +1267,10 @@
       <w:lvlText w:val=" "/>
       <w:lvlJc w:val="left"/>
       <w:pPr>
-        <w:ind w:left="5760" w:hanging="480"/>
+        <w:tabs>
+          <w:tab w:val="num" w:pos="5040"/>
+        </w:tabs>
+        <w:ind w:left="5520" w:hanging="480"/>
       </w:pPr>
     </w:lvl>
     <w:lvl w:ilvl="8">
@@ -984,7 +1278,10 @@
       <w:lvlText w:val=" "/>
       <w:lvlJc w:val="left"/>
       <w:pPr>
-        <w:ind w:left="6480" w:hanging="480"/>
+        <w:tabs>
+          <w:tab w:val="num" w:pos="5760"/>
+        </w:tabs>
+        <w:ind w:left="6240" w:hanging="480"/>
       </w:pPr>
     </w:lvl>
   </w:abstractNum>
@@ -996,7 +1293,10 @@
       <w:lvlText w:val="•"/>
       <w:lvlJc w:val="left"/>
       <w:pPr>
-        <w:ind w:left="720" w:hanging="480"/>
+        <w:tabs>
+          <w:tab w:val="num" w:pos="0"/>
+        </w:tabs>
+        <w:ind w:left="480" w:hanging="480"/>
       </w:pPr>
     </w:lvl>
     <w:lvl w:ilvl="1">
@@ -1004,7 +1304,10 @@
       <w:lvlText w:val="–"/>
       <w:lvlJc w:val="left"/>
       <w:pPr>
-        <w:ind w:left="1440" w:hanging="480"/>
+        <w:tabs>
+          <w:tab w:val="num" w:pos="720"/>
+        </w:tabs>
+        <w:ind w:left="1200" w:hanging="480"/>
       </w:pPr>
     </w:lvl>
     <w:lvl w:ilvl="2">
@@ -1012,7 +1315,10 @@
       <w:lvlText w:val="•"/>
       <w:lvlJc w:val="left"/>
       <w:pPr>
-        <w:ind w:left="2160" w:hanging="480"/>
+        <w:tabs>
+          <w:tab w:val="num" w:pos="1440"/>
+        </w:tabs>
+        <w:ind w:left="1920" w:hanging="480"/>
       </w:pPr>
     </w:lvl>
     <w:lvl w:ilvl="3">
@@ -1020,7 +1326,10 @@
       <w:lvlText w:val="–"/>
       <w:lvlJc w:val="left"/>
       <w:pPr>
-        <w:ind w:left="2880" w:hanging="480"/>
+        <w:tabs>
+          <w:tab w:val="num" w:pos="2160"/>
+        </w:tabs>
+        <w:ind w:left="2640" w:hanging="480"/>
       </w:pPr>
     </w:lvl>
     <w:lvl w:ilvl="4">
@@ -1028,7 +1337,10 @@
       <w:lvlText w:val="•"/>
       <w:lvlJc w:val="left"/>
       <w:pPr>
-        <w:ind w:left="3600" w:hanging="480"/>
+        <w:tabs>
+          <w:tab w:val="num" w:pos="2880"/>
+        </w:tabs>
+        <w:ind w:left="3360" w:hanging="480"/>
       </w:pPr>
     </w:lvl>
     <w:lvl w:ilvl="5">
@@ -1036,7 +1348,10 @@
       <w:lvlText w:val="–"/>
       <w:lvlJc w:val="left"/>
       <w:pPr>
-        <w:ind w:left="4320" w:hanging="480"/>
+        <w:tabs>
+          <w:tab w:val="num" w:pos="3600"/>
+        </w:tabs>
+        <w:ind w:left="4080" w:hanging="480"/>
       </w:pPr>
     </w:lvl>
     <w:lvl w:ilvl="6">
@@ -1044,7 +1359,10 @@
       <w:lvlText w:val="•"/>
       <w:lvlJc w:val="left"/>
       <w:pPr>
-        <w:ind w:left="5040" w:hanging="480"/>
+        <w:tabs>
+          <w:tab w:val="num" w:pos="4320"/>
+        </w:tabs>
+        <w:ind w:left="4800" w:hanging="480"/>
       </w:pPr>
     </w:lvl>
     <w:lvl w:ilvl="7">
@@ -1052,7 +1370,10 @@
       <w:lvlText w:val="–"/>
       <w:lvlJc w:val="left"/>
       <w:pPr>
-        <w:ind w:left="5760" w:hanging="480"/>
+        <w:tabs>
+          <w:tab w:val="num" w:pos="5040"/>
+        </w:tabs>
+        <w:ind w:left="5520" w:hanging="480"/>
       </w:pPr>
     </w:lvl>
     <w:lvl w:ilvl="8">
@@ -1060,7 +1381,10 @@
       <w:lvlText w:val="•"/>
       <w:lvlJc w:val="left"/>
       <w:pPr>
-        <w:ind w:left="6480" w:hanging="480"/>
+        <w:tabs>
+          <w:tab w:val="num" w:pos="5760"/>
+        </w:tabs>
+        <w:ind w:left="6240" w:hanging="480"/>
       </w:pPr>
     </w:lvl>
   </w:abstractNum>
@@ -1425,21 +1749,6 @@
         <w:right w:w="108" w:type="dxa"/>
       </w:tblCellMar>
     </w:tblPr>
-    <w:tblStylePr w:type="firstRow">
-      <w:tblPr>
-        <w:jc w:val="left"/>
-        <w:tblInd w:w="0" w:type="dxa"/>
-      </w:tblPr>
-      <w:trPr>
-        <w:jc w:val="left"/>
-      </w:trPr>
-      <w:tcPr>
-        <w:vAlign w:val="bottom"/>
-        <w:tcBorders>
-          <w:bottom w:val="single"/>
-        </w:tcBorders>
-      </w:tcPr>
-    </w:tblStylePr>
   </w:style>
   <w:style w:type="paragraph" w:customStyle="1" w:styleId="DefinitionTerm">
     <w:name w:val="Definition Term"/>

</xml_diff>